<commit_message>
kuliah 24 juni 2025
</commit_message>
<xml_diff>
--- a/MODUL_4/modul_4.docx
+++ b/MODUL_4/modul_4.docx
@@ -27,47 +27,54 @@
           <w:b/>
         </w:rPr>
         <w:tab/>
-        <w:t>: A</w:t>
+        <w:t xml:space="preserve">: </w:t>
       </w:r>
       <w:r>
         <w:rPr>
           <w:rFonts w:ascii="Times New Roman" w:hAnsi="Times New Roman" w:cs="Times New Roman"/>
           <w:b/>
         </w:rPr>
-        <w:t xml:space="preserve">ULIA ZASKIA </w:t>
+        <w:t>INTANIA MONA FATANA</w:t>
+      </w:r>
+    </w:p>
+    <w:p>
+      <w:pPr>
+        <w:rPr>
+          <w:rFonts w:ascii="Times New Roman" w:hAnsi="Times New Roman" w:cs="Times New Roman"/>
+          <w:b/>
+        </w:rPr>
+      </w:pPr>
+      <w:r>
+        <w:rPr>
+          <w:rFonts w:ascii="Times New Roman" w:hAnsi="Times New Roman" w:cs="Times New Roman"/>
+          <w:b/>
+        </w:rPr>
+        <w:t>-- NIM</w:t>
+      </w:r>
+      <w:r>
+        <w:rPr>
+          <w:rFonts w:ascii="Times New Roman" w:hAnsi="Times New Roman" w:cs="Times New Roman"/>
+          <w:b/>
+        </w:rPr>
+        <w:tab/>
+      </w:r>
+      <w:r>
+        <w:rPr>
+          <w:rFonts w:ascii="Times New Roman" w:hAnsi="Times New Roman" w:cs="Times New Roman"/>
+          <w:b/>
+        </w:rPr>
+        <w:tab/>
+        <w:t>: 232410</w:t>
+      </w:r>
+      <w:r>
+        <w:rPr>
+          <w:rFonts w:ascii="Times New Roman" w:hAnsi="Times New Roman" w:cs="Times New Roman"/>
+          <w:b/>
+        </w:rPr>
+        <w:t>53</w:t>
       </w:r>
       <w:bookmarkStart w:id="0" w:name="_GoBack"/>
       <w:bookmarkEnd w:id="0"/>
-    </w:p>
-    <w:p>
-      <w:pPr>
-        <w:rPr>
-          <w:rFonts w:ascii="Times New Roman" w:hAnsi="Times New Roman" w:cs="Times New Roman"/>
-          <w:b/>
-        </w:rPr>
-      </w:pPr>
-      <w:r>
-        <w:rPr>
-          <w:rFonts w:ascii="Times New Roman" w:hAnsi="Times New Roman" w:cs="Times New Roman"/>
-          <w:b/>
-        </w:rPr>
-        <w:t>-- NIM</w:t>
-      </w:r>
-      <w:r>
-        <w:rPr>
-          <w:rFonts w:ascii="Times New Roman" w:hAnsi="Times New Roman" w:cs="Times New Roman"/>
-          <w:b/>
-        </w:rPr>
-        <w:tab/>
-      </w:r>
-      <w:r>
-        <w:rPr>
-          <w:rFonts w:ascii="Times New Roman" w:hAnsi="Times New Roman" w:cs="Times New Roman"/>
-          <w:b/>
-        </w:rPr>
-        <w:tab/>
-        <w:t>: 23241045</w:t>
-      </w:r>
     </w:p>
     <w:p>
       <w:pPr>
@@ -4249,10 +4256,7 @@
       </w:r>
       <w:proofErr w:type="gramEnd"/>
       <w:r>
-        <w:t xml:space="preserve"> </w:t>
-      </w:r>
-      <w:r>
-        <w:t xml:space="preserve">: </w:t>
+        <w:t xml:space="preserve"> : </w:t>
       </w:r>
       <w:proofErr w:type="spellStart"/>
       <w:r>

</xml_diff>